<commit_message>
a few changes to lesson plan + added lesson presentation. still need to write code examples.
</commit_message>
<xml_diff>
--- a/lesson_3/Lesson3.docx
+++ b/lesson_3/Lesson3.docx
@@ -1,9 +1,26 @@
 
 <file path=word/document.xml><?xml version="1.0" encoding="utf-8"?>
-<w:document xmlns:wpc="http://schemas.microsoft.com/office/word/2010/wordprocessingCanvas" xmlns:mc="http://schemas.openxmlformats.org/markup-compatibility/2006" xmlns:o="urn:schemas-microsoft-com:office:office" xmlns:r="http://schemas.openxmlformats.org/officeDocument/2006/relationships" xmlns:m="http://schemas.openxmlformats.org/officeDocument/2006/math" xmlns:v="urn:schemas-microsoft-com:vml" xmlns:wp14="http://schemas.microsoft.com/office/word/2010/wordprocessingDrawing" xmlns:wp="http://schemas.openxmlformats.org/drawingml/2006/wordprocessingDrawing" xmlns:w10="urn:schemas-microsoft-com:office:word" xmlns:w="http://schemas.openxmlformats.org/wordprocessingml/2006/main" xmlns:w14="http://schemas.microsoft.com/office/word/2010/wordml" xmlns:w15="http://schemas.microsoft.com/office/word/2012/wordml" xmlns:wpg="http://schemas.microsoft.com/office/word/2010/wordprocessingGroup" xmlns:wpi="http://schemas.microsoft.com/office/word/2010/wordprocessingInk" xmlns:wne="http://schemas.microsoft.com/office/word/2006/wordml" xmlns:wps="http://schemas.microsoft.com/office/word/2010/wordprocessingShape" mc:Ignorable="w14 w15 wp14">
+<w:document xmlns:wpc="http://schemas.microsoft.com/office/word/2010/wordprocessingCanvas" xmlns:cx="http://schemas.microsoft.com/office/drawing/2014/chartex" xmlns:cx1="http://schemas.microsoft.com/office/drawing/2015/9/8/chartex" xmlns:mc="http://schemas.openxmlformats.org/markup-compatibility/2006" xmlns:o="urn:schemas-microsoft-com:office:office" xmlns:r="http://schemas.openxmlformats.org/officeDocument/2006/relationships" xmlns:m="http://schemas.openxmlformats.org/officeDocument/2006/math" xmlns:v="urn:schemas-microsoft-com:vml" xmlns:wp14="http://schemas.microsoft.com/office/word/2010/wordprocessingDrawing" xmlns:wp="http://schemas.openxmlformats.org/drawingml/2006/wordprocessingDrawing" xmlns:w10="urn:schemas-microsoft-com:office:word" xmlns:w="http://schemas.openxmlformats.org/wordprocessingml/2006/main" xmlns:w14="http://schemas.microsoft.com/office/word/2010/wordml" xmlns:w15="http://schemas.microsoft.com/office/word/2012/wordml" xmlns:w16se="http://schemas.microsoft.com/office/word/2015/wordml/symex" xmlns:wpg="http://schemas.microsoft.com/office/word/2010/wordprocessingGroup" xmlns:wpi="http://schemas.microsoft.com/office/word/2010/wordprocessingInk" xmlns:wne="http://schemas.microsoft.com/office/word/2006/wordml" xmlns:wps="http://schemas.microsoft.com/office/word/2010/wordprocessingShape" mc:Ignorable="w14 w15 w16se wp14">
   <w:body>
     <w:p>
       <w:pPr>
+        <w:bidi/>
+        <w:jc w:val="left"/>
+      </w:pPr>
+      <w:r>
+        <w:rPr>
+          <w:rtl/>
+        </w:rPr>
+        <w:t>מטרות:</w:t>
+      </w:r>
+    </w:p>
+    <w:p>
+      <w:pPr>
+        <w:pStyle w:val="ListParagraph"/>
+        <w:numPr>
+          <w:ilvl w:val="0"/>
+          <w:numId w:val="3"/>
+        </w:numPr>
         <w:bidi/>
         <w:jc w:val="left"/>
         <w:rPr>
@@ -12,27 +29,6 @@
       </w:pPr>
       <w:r>
         <w:rPr>
-          <w:rFonts w:hint="cs"/>
-          <w:rtl/>
-        </w:rPr>
-        <w:t>מטרות:</w:t>
-      </w:r>
-      <w:bookmarkStart w:id="0" w:name="_GoBack"/>
-      <w:bookmarkEnd w:id="0"/>
-    </w:p>
-    <w:p>
-      <w:pPr>
-        <w:pStyle w:val="a3"/>
-        <w:numPr>
-          <w:ilvl w:val="0"/>
-          <w:numId w:val="1"/>
-        </w:numPr>
-        <w:bidi/>
-        <w:jc w:val="left"/>
-      </w:pPr>
-      <w:r>
-        <w:rPr>
-          <w:rFonts w:hint="cs"/>
           <w:rtl/>
         </w:rPr>
         <w:t>הפנמה של הקונספטים משיעור שעבר</w:t>
@@ -40,17 +36,16 @@
     </w:p>
     <w:p>
       <w:pPr>
-        <w:pStyle w:val="a3"/>
+        <w:pStyle w:val="ListParagraph"/>
         <w:numPr>
           <w:ilvl w:val="1"/>
-          <w:numId w:val="1"/>
+          <w:numId w:val="3"/>
         </w:numPr>
         <w:bidi/>
         <w:jc w:val="left"/>
       </w:pPr>
       <w:r>
         <w:rPr>
-          <w:rFonts w:hint="cs"/>
           <w:rtl/>
         </w:rPr>
         <w:t>משתנים</w:t>
@@ -58,17 +53,16 @@
     </w:p>
     <w:p>
       <w:pPr>
-        <w:pStyle w:val="a3"/>
+        <w:pStyle w:val="ListParagraph"/>
         <w:numPr>
           <w:ilvl w:val="1"/>
-          <w:numId w:val="1"/>
+          <w:numId w:val="3"/>
         </w:numPr>
         <w:bidi/>
         <w:jc w:val="left"/>
       </w:pPr>
       <w:r>
         <w:rPr>
-          <w:rFonts w:hint="cs"/>
           <w:rtl/>
         </w:rPr>
         <w:t>תנאים (דגש על זה)</w:t>
@@ -76,17 +70,16 @@
     </w:p>
     <w:p>
       <w:pPr>
-        <w:pStyle w:val="a3"/>
+        <w:pStyle w:val="ListParagraph"/>
         <w:numPr>
           <w:ilvl w:val="0"/>
-          <w:numId w:val="1"/>
+          <w:numId w:val="3"/>
         </w:numPr>
         <w:bidi/>
         <w:jc w:val="left"/>
       </w:pPr>
       <w:r>
         <w:rPr>
-          <w:rFonts w:hint="cs"/>
           <w:rtl/>
         </w:rPr>
         <w:t>קוד קריא</w:t>
@@ -96,13 +89,9 @@
       <w:pPr>
         <w:bidi/>
         <w:jc w:val="left"/>
-        <w:rPr>
-          <w:rtl/>
-        </w:rPr>
       </w:pPr>
       <w:r>
         <w:rPr>
-          <w:rFonts w:hint="cs"/>
           <w:rtl/>
         </w:rPr>
         <w:t>מהלך השיעור:</w:t>
@@ -110,7 +99,7 @@
     </w:p>
     <w:tbl>
       <w:tblPr>
-        <w:tblStyle w:val="a4"/>
+        <w:tblStyle w:val="TableGrid"/>
         <w:bidiVisual/>
         <w:tblW w:w="0" w:type="auto"/>
         <w:tblInd w:w="720" w:type="dxa"/>
@@ -125,19 +114,24 @@
         <w:tc>
           <w:tcPr>
             <w:tcW w:w="3919" w:type="dxa"/>
-          </w:tcPr>
-          <w:p>
-            <w:pPr>
-              <w:bidi/>
-              <w:jc w:val="left"/>
-              <w:rPr>
-                <w:rFonts w:hint="cs"/>
-                <w:rtl/>
-              </w:rPr>
-            </w:pPr>
-            <w:r>
-              <w:rPr>
-                <w:rFonts w:hint="cs"/>
+            <w:tcBorders>
+              <w:top w:val="single" w:sz="4" w:space="0" w:color="auto"/>
+              <w:left w:val="single" w:sz="4" w:space="0" w:color="auto"/>
+              <w:bottom w:val="single" w:sz="4" w:space="0" w:color="auto"/>
+              <w:right w:val="single" w:sz="4" w:space="0" w:color="auto"/>
+            </w:tcBorders>
+            <w:hideMark/>
+          </w:tcPr>
+          <w:p>
+            <w:pPr>
+              <w:bidi/>
+              <w:jc w:val="left"/>
+              <w:rPr>
+                <w:rtl/>
+              </w:rPr>
+            </w:pPr>
+            <w:r>
+              <w:rPr>
                 <w:rtl/>
               </w:rPr>
               <w:t>מה קורה</w:t>
@@ -147,19 +141,24 @@
         <w:tc>
           <w:tcPr>
             <w:tcW w:w="2467" w:type="dxa"/>
-          </w:tcPr>
-          <w:p>
-            <w:pPr>
-              <w:bidi/>
-              <w:jc w:val="left"/>
-              <w:rPr>
-                <w:rFonts w:hint="cs"/>
-                <w:rtl/>
-              </w:rPr>
-            </w:pPr>
-            <w:r>
-              <w:rPr>
-                <w:rFonts w:hint="cs"/>
+            <w:tcBorders>
+              <w:top w:val="single" w:sz="4" w:space="0" w:color="auto"/>
+              <w:left w:val="single" w:sz="4" w:space="0" w:color="auto"/>
+              <w:bottom w:val="single" w:sz="4" w:space="0" w:color="auto"/>
+              <w:right w:val="single" w:sz="4" w:space="0" w:color="auto"/>
+            </w:tcBorders>
+            <w:hideMark/>
+          </w:tcPr>
+          <w:p>
+            <w:pPr>
+              <w:bidi/>
+              <w:jc w:val="left"/>
+              <w:rPr>
+                <w:rtl/>
+              </w:rPr>
+            </w:pPr>
+            <w:r>
+              <w:rPr>
                 <w:rtl/>
               </w:rPr>
               <w:t>זמן מוערך</w:t>
@@ -169,19 +168,24 @@
         <w:tc>
           <w:tcPr>
             <w:tcW w:w="2244" w:type="dxa"/>
-          </w:tcPr>
-          <w:p>
-            <w:pPr>
-              <w:bidi/>
-              <w:jc w:val="left"/>
-              <w:rPr>
-                <w:rFonts w:hint="cs"/>
-                <w:rtl/>
-              </w:rPr>
-            </w:pPr>
-            <w:r>
-              <w:rPr>
-                <w:rFonts w:hint="cs"/>
+            <w:tcBorders>
+              <w:top w:val="single" w:sz="4" w:space="0" w:color="auto"/>
+              <w:left w:val="single" w:sz="4" w:space="0" w:color="auto"/>
+              <w:bottom w:val="single" w:sz="4" w:space="0" w:color="auto"/>
+              <w:right w:val="single" w:sz="4" w:space="0" w:color="auto"/>
+            </w:tcBorders>
+            <w:hideMark/>
+          </w:tcPr>
+          <w:p>
+            <w:pPr>
+              <w:bidi/>
+              <w:jc w:val="left"/>
+              <w:rPr>
+                <w:rtl/>
+              </w:rPr>
+            </w:pPr>
+            <w:r>
+              <w:rPr>
                 <w:rtl/>
               </w:rPr>
               <w:t>זמן מצטבר</w:t>
@@ -196,20 +200,29 @@
         <w:tc>
           <w:tcPr>
             <w:tcW w:w="3919" w:type="dxa"/>
-          </w:tcPr>
-          <w:p>
-            <w:pPr>
-              <w:pStyle w:val="a3"/>
+            <w:tcBorders>
+              <w:top w:val="single" w:sz="4" w:space="0" w:color="auto"/>
+              <w:left w:val="single" w:sz="4" w:space="0" w:color="auto"/>
+              <w:bottom w:val="single" w:sz="4" w:space="0" w:color="auto"/>
+              <w:right w:val="single" w:sz="4" w:space="0" w:color="auto"/>
+            </w:tcBorders>
+            <w:hideMark/>
+          </w:tcPr>
+          <w:p>
+            <w:pPr>
+              <w:pStyle w:val="ListParagraph"/>
               <w:numPr>
                 <w:ilvl w:val="0"/>
-                <w:numId w:val="2"/>
+                <w:numId w:val="4"/>
               </w:numPr>
               <w:bidi/>
               <w:jc w:val="left"/>
-            </w:pPr>
-            <w:r>
-              <w:rPr>
-                <w:rFonts w:hint="cs"/>
+              <w:rPr>
+                <w:rtl/>
+              </w:rPr>
+            </w:pPr>
+            <w:r>
+              <w:rPr>
                 <w:rtl/>
               </w:rPr>
               <w:t xml:space="preserve">מעבר על התרגיל </w:t>
@@ -217,20 +230,16 @@
           </w:p>
           <w:p>
             <w:pPr>
-              <w:pStyle w:val="a3"/>
+              <w:pStyle w:val="ListParagraph"/>
               <w:numPr>
                 <w:ilvl w:val="1"/>
-                <w:numId w:val="2"/>
+                <w:numId w:val="4"/>
               </w:numPr>
               <w:bidi/>
               <w:jc w:val="left"/>
-              <w:rPr>
-                <w:rFonts w:hint="cs"/>
-              </w:rPr>
-            </w:pPr>
-            <w:r>
-              <w:rPr>
-                <w:rFonts w:hint="cs"/>
+            </w:pPr>
+            <w:r>
+              <w:rPr>
                 <w:rtl/>
               </w:rPr>
               <w:t xml:space="preserve">שאלות </w:t>
@@ -240,44 +249,51 @@
         <w:tc>
           <w:tcPr>
             <w:tcW w:w="2467" w:type="dxa"/>
-          </w:tcPr>
-          <w:p>
-            <w:pPr>
-              <w:bidi/>
-              <w:jc w:val="left"/>
-              <w:rPr>
-                <w:rFonts w:hint="cs"/>
-                <w:rtl/>
-              </w:rPr>
-            </w:pPr>
-            <w:r>
-              <w:rPr>
-                <w:rFonts w:hint="cs"/>
-                <w:rtl/>
-              </w:rPr>
-              <w:t>5</w:t>
+            <w:tcBorders>
+              <w:top w:val="single" w:sz="4" w:space="0" w:color="auto"/>
+              <w:left w:val="single" w:sz="4" w:space="0" w:color="auto"/>
+              <w:bottom w:val="single" w:sz="4" w:space="0" w:color="auto"/>
+              <w:right w:val="single" w:sz="4" w:space="0" w:color="auto"/>
+            </w:tcBorders>
+            <w:hideMark/>
+          </w:tcPr>
+          <w:p>
+            <w:pPr>
+              <w:bidi/>
+              <w:jc w:val="left"/>
+            </w:pPr>
+            <w:r>
+              <w:rPr>
+                <w:rtl/>
+              </w:rPr>
+              <w:t>15</w:t>
             </w:r>
           </w:p>
         </w:tc>
         <w:tc>
           <w:tcPr>
             <w:tcW w:w="2244" w:type="dxa"/>
-          </w:tcPr>
-          <w:p>
-            <w:pPr>
-              <w:bidi/>
-              <w:jc w:val="left"/>
-              <w:rPr>
-                <w:rFonts w:hint="cs"/>
-                <w:rtl/>
-              </w:rPr>
-            </w:pPr>
-            <w:r>
-              <w:rPr>
-                <w:rFonts w:hint="cs"/>
-                <w:rtl/>
-              </w:rPr>
-              <w:t>5</w:t>
+            <w:tcBorders>
+              <w:top w:val="single" w:sz="4" w:space="0" w:color="auto"/>
+              <w:left w:val="single" w:sz="4" w:space="0" w:color="auto"/>
+              <w:bottom w:val="single" w:sz="4" w:space="0" w:color="auto"/>
+              <w:right w:val="single" w:sz="4" w:space="0" w:color="auto"/>
+            </w:tcBorders>
+            <w:hideMark/>
+          </w:tcPr>
+          <w:p>
+            <w:pPr>
+              <w:bidi/>
+              <w:jc w:val="left"/>
+              <w:rPr>
+                <w:rtl/>
+              </w:rPr>
+            </w:pPr>
+            <w:r>
+              <w:rPr>
+                <w:rtl/>
+              </w:rPr>
+              <w:t>15</w:t>
             </w:r>
           </w:p>
         </w:tc>
@@ -287,19 +303,24 @@
           <w:tcPr>
             <w:tcW w:w="8630" w:type="dxa"/>
             <w:gridSpan w:val="3"/>
-          </w:tcPr>
-          <w:p>
-            <w:pPr>
-              <w:bidi/>
-              <w:jc w:val="left"/>
-              <w:rPr>
-                <w:rFonts w:hint="cs"/>
-                <w:rtl/>
-              </w:rPr>
-            </w:pPr>
-            <w:r>
-              <w:rPr>
-                <w:rFonts w:hint="cs"/>
+            <w:tcBorders>
+              <w:top w:val="single" w:sz="4" w:space="0" w:color="auto"/>
+              <w:left w:val="single" w:sz="4" w:space="0" w:color="auto"/>
+              <w:bottom w:val="single" w:sz="4" w:space="0" w:color="auto"/>
+              <w:right w:val="single" w:sz="4" w:space="0" w:color="auto"/>
+            </w:tcBorders>
+            <w:hideMark/>
+          </w:tcPr>
+          <w:p>
+            <w:pPr>
+              <w:bidi/>
+              <w:jc w:val="left"/>
+              <w:rPr>
+                <w:rtl/>
+              </w:rPr>
+            </w:pPr>
+            <w:r>
+              <w:rPr>
                 <w:rtl/>
               </w:rPr>
               <w:t>הסבר קצר נוסף על משתנים</w:t>
@@ -311,64 +332,84 @@
         <w:tc>
           <w:tcPr>
             <w:tcW w:w="3919" w:type="dxa"/>
-          </w:tcPr>
-          <w:p>
-            <w:pPr>
-              <w:pStyle w:val="a3"/>
+            <w:tcBorders>
+              <w:top w:val="single" w:sz="4" w:space="0" w:color="auto"/>
+              <w:left w:val="single" w:sz="4" w:space="0" w:color="auto"/>
+              <w:bottom w:val="single" w:sz="4" w:space="0" w:color="auto"/>
+              <w:right w:val="single" w:sz="4" w:space="0" w:color="auto"/>
+            </w:tcBorders>
+            <w:hideMark/>
+          </w:tcPr>
+          <w:p>
+            <w:pPr>
+              <w:pStyle w:val="ListParagraph"/>
               <w:numPr>
                 <w:ilvl w:val="1"/>
-                <w:numId w:val="2"/>
+                <w:numId w:val="4"/>
               </w:numPr>
               <w:bidi/>
               <w:jc w:val="left"/>
-            </w:pPr>
-            <w:r>
-              <w:rPr>
-                <w:rFonts w:hint="cs"/>
-                <w:rtl/>
-              </w:rPr>
-              <w:t xml:space="preserve">הסוג </w:t>
-            </w:r>
-            <w:r>
-              <w:t>long</w:t>
+              <w:rPr>
+                <w:rtl/>
+              </w:rPr>
+            </w:pPr>
+            <w:r>
+              <w:rPr>
+                <w:rtl/>
+              </w:rPr>
+              <w:t>חזרה על השמות</w:t>
             </w:r>
           </w:p>
         </w:tc>
         <w:tc>
           <w:tcPr>
             <w:tcW w:w="2467" w:type="dxa"/>
-          </w:tcPr>
-          <w:p>
-            <w:pPr>
-              <w:bidi/>
-              <w:jc w:val="left"/>
-              <w:rPr>
-                <w:rFonts w:hint="cs"/>
-                <w:rtl/>
-              </w:rPr>
-            </w:pPr>
-            <w:r>
-              <w:rPr>
-                <w:rFonts w:hint="cs"/>
-                <w:rtl/>
-              </w:rPr>
-              <w:t>2</w:t>
+            <w:tcBorders>
+              <w:top w:val="single" w:sz="4" w:space="0" w:color="auto"/>
+              <w:left w:val="single" w:sz="4" w:space="0" w:color="auto"/>
+              <w:bottom w:val="single" w:sz="4" w:space="0" w:color="auto"/>
+              <w:right w:val="single" w:sz="4" w:space="0" w:color="auto"/>
+            </w:tcBorders>
+            <w:hideMark/>
+          </w:tcPr>
+          <w:p>
+            <w:pPr>
+              <w:bidi/>
+              <w:jc w:val="left"/>
+            </w:pPr>
+            <w:r>
+              <w:rPr>
+                <w:rtl/>
+              </w:rPr>
+              <w:t>5</w:t>
             </w:r>
           </w:p>
         </w:tc>
         <w:tc>
           <w:tcPr>
             <w:tcW w:w="2244" w:type="dxa"/>
-          </w:tcPr>
-          <w:p>
-            <w:pPr>
-              <w:bidi/>
-              <w:jc w:val="left"/>
-              <w:rPr>
-                <w:rFonts w:hint="cs"/>
-                <w:rtl/>
-              </w:rPr>
-            </w:pPr>
+            <w:tcBorders>
+              <w:top w:val="single" w:sz="4" w:space="0" w:color="auto"/>
+              <w:left w:val="single" w:sz="4" w:space="0" w:color="auto"/>
+              <w:bottom w:val="single" w:sz="4" w:space="0" w:color="auto"/>
+              <w:right w:val="single" w:sz="4" w:space="0" w:color="auto"/>
+            </w:tcBorders>
+            <w:hideMark/>
+          </w:tcPr>
+          <w:p>
+            <w:pPr>
+              <w:bidi/>
+              <w:jc w:val="left"/>
+              <w:rPr>
+                <w:rtl/>
+              </w:rPr>
+            </w:pPr>
+            <w:r>
+              <w:rPr>
+                <w:rtl/>
+              </w:rPr>
+              <w:t>20</w:t>
+            </w:r>
           </w:p>
         </w:tc>
       </w:tr>
@@ -376,70 +417,86 @@
         <w:tc>
           <w:tcPr>
             <w:tcW w:w="3919" w:type="dxa"/>
-          </w:tcPr>
-          <w:p>
-            <w:pPr>
-              <w:pStyle w:val="a3"/>
+            <w:tcBorders>
+              <w:top w:val="single" w:sz="4" w:space="0" w:color="auto"/>
+              <w:left w:val="single" w:sz="4" w:space="0" w:color="auto"/>
+              <w:bottom w:val="single" w:sz="4" w:space="0" w:color="auto"/>
+              <w:right w:val="single" w:sz="4" w:space="0" w:color="auto"/>
+            </w:tcBorders>
+            <w:hideMark/>
+          </w:tcPr>
+          <w:p>
+            <w:pPr>
+              <w:pStyle w:val="ListParagraph"/>
               <w:numPr>
                 <w:ilvl w:val="1"/>
-                <w:numId w:val="2"/>
+                <w:numId w:val="4"/>
               </w:numPr>
               <w:bidi/>
               <w:jc w:val="left"/>
               <w:rPr>
-                <w:rFonts w:hint="cs"/>
-              </w:rPr>
-            </w:pPr>
-            <w:r>
-              <w:rPr>
-                <w:rFonts w:hint="cs"/>
-                <w:rtl/>
-              </w:rPr>
-              <w:t>חזרה על השמות</w:t>
+                <w:rtl/>
+              </w:rPr>
+            </w:pPr>
+            <w:r>
+              <w:rPr>
+                <w:rtl/>
+              </w:rPr>
+              <w:t>חזרה על שימוש בערך שך משתנה</w:t>
             </w:r>
           </w:p>
         </w:tc>
         <w:tc>
           <w:tcPr>
             <w:tcW w:w="2467" w:type="dxa"/>
-          </w:tcPr>
-          <w:p>
-            <w:pPr>
-              <w:bidi/>
-              <w:jc w:val="left"/>
-              <w:rPr>
-                <w:rFonts w:hint="cs"/>
-                <w:rtl/>
-              </w:rPr>
-            </w:pPr>
-            <w:r>
-              <w:rPr>
-                <w:rFonts w:hint="cs"/>
-                <w:rtl/>
-              </w:rPr>
-              <w:t>8</w:t>
+            <w:tcBorders>
+              <w:top w:val="single" w:sz="4" w:space="0" w:color="auto"/>
+              <w:left w:val="single" w:sz="4" w:space="0" w:color="auto"/>
+              <w:bottom w:val="single" w:sz="4" w:space="0" w:color="auto"/>
+              <w:right w:val="single" w:sz="4" w:space="0" w:color="auto"/>
+            </w:tcBorders>
+            <w:hideMark/>
+          </w:tcPr>
+          <w:p>
+            <w:pPr>
+              <w:bidi/>
+              <w:jc w:val="left"/>
+              <w:rPr>
+                <w:rtl/>
+              </w:rPr>
+            </w:pPr>
+            <w:r>
+              <w:rPr>
+                <w:rtl/>
+              </w:rPr>
+              <w:t>3</w:t>
             </w:r>
           </w:p>
         </w:tc>
         <w:tc>
           <w:tcPr>
             <w:tcW w:w="2244" w:type="dxa"/>
-          </w:tcPr>
-          <w:p>
-            <w:pPr>
-              <w:bidi/>
-              <w:jc w:val="left"/>
-              <w:rPr>
-                <w:rFonts w:hint="cs"/>
-                <w:rtl/>
-              </w:rPr>
-            </w:pPr>
-            <w:r>
-              <w:rPr>
-                <w:rFonts w:hint="cs"/>
-                <w:rtl/>
-              </w:rPr>
-              <w:t>15</w:t>
+            <w:tcBorders>
+              <w:top w:val="single" w:sz="4" w:space="0" w:color="auto"/>
+              <w:left w:val="single" w:sz="4" w:space="0" w:color="auto"/>
+              <w:bottom w:val="single" w:sz="4" w:space="0" w:color="auto"/>
+              <w:right w:val="single" w:sz="4" w:space="0" w:color="auto"/>
+            </w:tcBorders>
+            <w:hideMark/>
+          </w:tcPr>
+          <w:p>
+            <w:pPr>
+              <w:bidi/>
+              <w:jc w:val="left"/>
+              <w:rPr>
+                <w:rtl/>
+              </w:rPr>
+            </w:pPr>
+            <w:r>
+              <w:rPr>
+                <w:rtl/>
+              </w:rPr>
+              <w:t>23</w:t>
             </w:r>
           </w:p>
         </w:tc>
@@ -449,19 +506,24 @@
           <w:tcPr>
             <w:tcW w:w="8630" w:type="dxa"/>
             <w:gridSpan w:val="3"/>
-          </w:tcPr>
-          <w:p>
-            <w:pPr>
-              <w:bidi/>
-              <w:jc w:val="left"/>
-              <w:rPr>
-                <w:rFonts w:hint="cs"/>
-                <w:rtl/>
-              </w:rPr>
-            </w:pPr>
-            <w:r>
-              <w:rPr>
-                <w:rFonts w:hint="cs"/>
+            <w:tcBorders>
+              <w:top w:val="single" w:sz="4" w:space="0" w:color="auto"/>
+              <w:left w:val="single" w:sz="4" w:space="0" w:color="auto"/>
+              <w:bottom w:val="single" w:sz="4" w:space="0" w:color="auto"/>
+              <w:right w:val="single" w:sz="4" w:space="0" w:color="auto"/>
+            </w:tcBorders>
+            <w:hideMark/>
+          </w:tcPr>
+          <w:p>
+            <w:pPr>
+              <w:bidi/>
+              <w:jc w:val="left"/>
+              <w:rPr>
+                <w:rtl/>
+              </w:rPr>
+            </w:pPr>
+            <w:r>
+              <w:rPr>
                 <w:rtl/>
               </w:rPr>
               <w:t>הסבר נוסף (לאו דווקא קצר) על תנאים</w:t>
@@ -473,61 +535,84 @@
         <w:tc>
           <w:tcPr>
             <w:tcW w:w="3919" w:type="dxa"/>
-          </w:tcPr>
-          <w:p>
-            <w:pPr>
-              <w:pStyle w:val="a3"/>
+            <w:tcBorders>
+              <w:top w:val="single" w:sz="4" w:space="0" w:color="auto"/>
+              <w:left w:val="single" w:sz="4" w:space="0" w:color="auto"/>
+              <w:bottom w:val="single" w:sz="4" w:space="0" w:color="auto"/>
+              <w:right w:val="single" w:sz="4" w:space="0" w:color="auto"/>
+            </w:tcBorders>
+            <w:hideMark/>
+          </w:tcPr>
+          <w:p>
+            <w:pPr>
+              <w:pStyle w:val="ListParagraph"/>
               <w:numPr>
                 <w:ilvl w:val="1"/>
-                <w:numId w:val="2"/>
+                <w:numId w:val="4"/>
               </w:numPr>
               <w:bidi/>
               <w:jc w:val="left"/>
-            </w:pPr>
-            <w:r>
-              <w:rPr>
-                <w:rFonts w:hint="cs"/>
-                <w:rtl/>
-              </w:rPr>
-              <w:t>כללי</w:t>
+              <w:rPr>
+                <w:rtl/>
+              </w:rPr>
+            </w:pPr>
+            <w:r>
+              <w:rPr>
+                <w:rtl/>
+              </w:rPr>
+              <w:t>כללי (מה זה תנאי, ערך בוליאני וכו')</w:t>
             </w:r>
           </w:p>
         </w:tc>
         <w:tc>
           <w:tcPr>
             <w:tcW w:w="2467" w:type="dxa"/>
-          </w:tcPr>
-          <w:p>
-            <w:pPr>
-              <w:bidi/>
-              <w:jc w:val="left"/>
-              <w:rPr>
-                <w:rFonts w:hint="cs"/>
-                <w:rtl/>
-              </w:rPr>
-            </w:pPr>
-            <w:r>
-              <w:rPr>
-                <w:rFonts w:hint="cs"/>
-                <w:rtl/>
-              </w:rPr>
-              <w:t>5</w:t>
+            <w:tcBorders>
+              <w:top w:val="single" w:sz="4" w:space="0" w:color="auto"/>
+              <w:left w:val="single" w:sz="4" w:space="0" w:color="auto"/>
+              <w:bottom w:val="single" w:sz="4" w:space="0" w:color="auto"/>
+              <w:right w:val="single" w:sz="4" w:space="0" w:color="auto"/>
+            </w:tcBorders>
+            <w:hideMark/>
+          </w:tcPr>
+          <w:p>
+            <w:pPr>
+              <w:bidi/>
+              <w:jc w:val="left"/>
+            </w:pPr>
+            <w:r>
+              <w:rPr>
+                <w:rtl/>
+              </w:rPr>
+              <w:t>2</w:t>
             </w:r>
           </w:p>
         </w:tc>
         <w:tc>
           <w:tcPr>
             <w:tcW w:w="2244" w:type="dxa"/>
-          </w:tcPr>
-          <w:p>
-            <w:pPr>
-              <w:bidi/>
-              <w:jc w:val="left"/>
-              <w:rPr>
-                <w:rFonts w:hint="cs"/>
-                <w:rtl/>
-              </w:rPr>
-            </w:pPr>
+            <w:tcBorders>
+              <w:top w:val="single" w:sz="4" w:space="0" w:color="auto"/>
+              <w:left w:val="single" w:sz="4" w:space="0" w:color="auto"/>
+              <w:bottom w:val="single" w:sz="4" w:space="0" w:color="auto"/>
+              <w:right w:val="single" w:sz="4" w:space="0" w:color="auto"/>
+            </w:tcBorders>
+            <w:hideMark/>
+          </w:tcPr>
+          <w:p>
+            <w:pPr>
+              <w:bidi/>
+              <w:jc w:val="left"/>
+              <w:rPr>
+                <w:rtl/>
+              </w:rPr>
+            </w:pPr>
+            <w:r>
+              <w:rPr>
+                <w:rtl/>
+              </w:rPr>
+              <w:t>25</w:t>
+            </w:r>
           </w:p>
         </w:tc>
       </w:tr>
@@ -535,90 +620,86 @@
         <w:tc>
           <w:tcPr>
             <w:tcW w:w="3919" w:type="dxa"/>
-          </w:tcPr>
-          <w:p>
-            <w:pPr>
-              <w:pStyle w:val="a3"/>
+            <w:tcBorders>
+              <w:top w:val="single" w:sz="4" w:space="0" w:color="auto"/>
+              <w:left w:val="single" w:sz="4" w:space="0" w:color="auto"/>
+              <w:bottom w:val="single" w:sz="4" w:space="0" w:color="auto"/>
+              <w:right w:val="single" w:sz="4" w:space="0" w:color="auto"/>
+            </w:tcBorders>
+            <w:hideMark/>
+          </w:tcPr>
+          <w:p>
+            <w:pPr>
+              <w:pStyle w:val="ListParagraph"/>
               <w:numPr>
                 <w:ilvl w:val="1"/>
-                <w:numId w:val="2"/>
+                <w:numId w:val="4"/>
               </w:numPr>
               <w:bidi/>
               <w:jc w:val="left"/>
-            </w:pPr>
-            <w:r>
-              <w:rPr>
-                <w:rFonts w:hint="cs"/>
-              </w:rPr>
-              <w:t>AND</w:t>
-            </w:r>
-            <w:r>
-              <w:rPr>
-                <w:rFonts w:hint="cs"/>
-                <w:rtl/>
-              </w:rPr>
-              <w:t xml:space="preserve"> </w:t>
-            </w:r>
-            <w:r>
-              <w:rPr>
-                <w:rFonts w:hint="cs"/>
-              </w:rPr>
-              <w:t>OR</w:t>
-            </w:r>
-            <w:r>
-              <w:rPr>
-                <w:rFonts w:hint="cs"/>
-                <w:rtl/>
-              </w:rPr>
-              <w:t xml:space="preserve"> </w:t>
-            </w:r>
-            <w:r>
-              <w:rPr>
-                <w:rFonts w:hint="cs"/>
-              </w:rPr>
-              <w:t>NOT</w:t>
+              <w:rPr>
+                <w:rtl/>
+              </w:rPr>
+            </w:pPr>
+            <w:r>
+              <w:rPr>
+                <w:rtl/>
+              </w:rPr>
+              <w:t>שימוש בתנאים</w:t>
             </w:r>
           </w:p>
         </w:tc>
         <w:tc>
           <w:tcPr>
             <w:tcW w:w="2467" w:type="dxa"/>
-          </w:tcPr>
-          <w:p>
-            <w:pPr>
-              <w:bidi/>
-              <w:jc w:val="left"/>
-              <w:rPr>
-                <w:rFonts w:hint="cs"/>
-              </w:rPr>
-            </w:pPr>
-            <w:r>
-              <w:rPr>
-                <w:rFonts w:hint="cs"/>
-                <w:rtl/>
-              </w:rPr>
-              <w:t>5</w:t>
+            <w:tcBorders>
+              <w:top w:val="single" w:sz="4" w:space="0" w:color="auto"/>
+              <w:left w:val="single" w:sz="4" w:space="0" w:color="auto"/>
+              <w:bottom w:val="single" w:sz="4" w:space="0" w:color="auto"/>
+              <w:right w:val="single" w:sz="4" w:space="0" w:color="auto"/>
+            </w:tcBorders>
+            <w:hideMark/>
+          </w:tcPr>
+          <w:p>
+            <w:pPr>
+              <w:bidi/>
+              <w:jc w:val="left"/>
+              <w:rPr>
+                <w:rtl/>
+              </w:rPr>
+            </w:pPr>
+            <w:r>
+              <w:rPr>
+                <w:rtl/>
+              </w:rPr>
+              <w:t>3</w:t>
             </w:r>
           </w:p>
         </w:tc>
         <w:tc>
           <w:tcPr>
             <w:tcW w:w="2244" w:type="dxa"/>
-          </w:tcPr>
-          <w:p>
-            <w:pPr>
-              <w:bidi/>
-              <w:jc w:val="left"/>
-              <w:rPr>
-                <w:rFonts w:hint="cs"/>
-              </w:rPr>
-            </w:pPr>
-            <w:r>
-              <w:rPr>
-                <w:rFonts w:hint="cs"/>
-                <w:rtl/>
-              </w:rPr>
-              <w:t>25</w:t>
+            <w:tcBorders>
+              <w:top w:val="single" w:sz="4" w:space="0" w:color="auto"/>
+              <w:left w:val="single" w:sz="4" w:space="0" w:color="auto"/>
+              <w:bottom w:val="single" w:sz="4" w:space="0" w:color="auto"/>
+              <w:right w:val="single" w:sz="4" w:space="0" w:color="auto"/>
+            </w:tcBorders>
+            <w:hideMark/>
+          </w:tcPr>
+          <w:p>
+            <w:pPr>
+              <w:bidi/>
+              <w:jc w:val="left"/>
+              <w:rPr>
+                <w:rtl/>
+              </w:rPr>
+            </w:pPr>
+            <w:r>
+              <w:rPr>
+                <w:rtl/>
+              </w:rPr>
+              <w:t>28</w:t>
             </w:r>
           </w:p>
         </w:tc>
@@ -626,31 +707,155 @@
       <w:tr>
         <w:tc>
           <w:tcPr>
+            <w:tcW w:w="3919" w:type="dxa"/>
+            <w:tcBorders>
+              <w:top w:val="single" w:sz="4" w:space="0" w:color="auto"/>
+              <w:left w:val="single" w:sz="4" w:space="0" w:color="auto"/>
+              <w:bottom w:val="single" w:sz="4" w:space="0" w:color="auto"/>
+              <w:right w:val="single" w:sz="4" w:space="0" w:color="auto"/>
+            </w:tcBorders>
+            <w:hideMark/>
+          </w:tcPr>
+          <w:p>
+            <w:pPr>
+              <w:pStyle w:val="ListParagraph"/>
+              <w:numPr>
+                <w:ilvl w:val="1"/>
+                <w:numId w:val="4"/>
+              </w:numPr>
+              <w:bidi/>
+              <w:jc w:val="left"/>
+              <w:rPr>
+                <w:rtl/>
+              </w:rPr>
+            </w:pPr>
+            <w:r>
+              <w:rPr>
+                <w:rtl/>
+              </w:rPr>
+              <w:t>אופרטורים לוגיים (==, !=, &gt;, &gt;=)</w:t>
+            </w:r>
+          </w:p>
+          <w:p>
+            <w:pPr>
+              <w:pStyle w:val="ListParagraph"/>
+              <w:numPr>
+                <w:ilvl w:val="1"/>
+                <w:numId w:val="4"/>
+              </w:numPr>
+              <w:bidi/>
+              <w:jc w:val="left"/>
+            </w:pPr>
+            <w:r>
+              <w:t>AND</w:t>
+            </w:r>
+            <w:r>
+              <w:rPr>
+                <w:rtl/>
+              </w:rPr>
+              <w:t xml:space="preserve"> </w:t>
+            </w:r>
+            <w:r>
+              <w:t>OR</w:t>
+            </w:r>
+            <w:r>
+              <w:rPr>
+                <w:rtl/>
+              </w:rPr>
+              <w:t xml:space="preserve"> </w:t>
+            </w:r>
+            <w:r>
+              <w:t>NOT</w:t>
+            </w:r>
+            <w:r>
+              <w:rPr>
+                <w:rtl/>
+              </w:rPr>
+              <w:t xml:space="preserve"> (חשבון בוליאני)</w:t>
+            </w:r>
+          </w:p>
+        </w:tc>
+        <w:tc>
+          <w:tcPr>
+            <w:tcW w:w="2467" w:type="dxa"/>
+            <w:tcBorders>
+              <w:top w:val="single" w:sz="4" w:space="0" w:color="auto"/>
+              <w:left w:val="single" w:sz="4" w:space="0" w:color="auto"/>
+              <w:bottom w:val="single" w:sz="4" w:space="0" w:color="auto"/>
+              <w:right w:val="single" w:sz="4" w:space="0" w:color="auto"/>
+            </w:tcBorders>
+            <w:hideMark/>
+          </w:tcPr>
+          <w:p>
+            <w:pPr>
+              <w:bidi/>
+              <w:jc w:val="left"/>
+            </w:pPr>
+            <w:r>
+              <w:rPr>
+                <w:rtl/>
+              </w:rPr>
+              <w:t>5</w:t>
+            </w:r>
+          </w:p>
+        </w:tc>
+        <w:tc>
+          <w:tcPr>
+            <w:tcW w:w="2244" w:type="dxa"/>
+            <w:tcBorders>
+              <w:top w:val="single" w:sz="4" w:space="0" w:color="auto"/>
+              <w:left w:val="single" w:sz="4" w:space="0" w:color="auto"/>
+              <w:bottom w:val="single" w:sz="4" w:space="0" w:color="auto"/>
+              <w:right w:val="single" w:sz="4" w:space="0" w:color="auto"/>
+            </w:tcBorders>
+            <w:hideMark/>
+          </w:tcPr>
+          <w:p>
+            <w:pPr>
+              <w:bidi/>
+              <w:jc w:val="left"/>
+            </w:pPr>
+            <w:r>
+              <w:rPr>
+                <w:rtl/>
+              </w:rPr>
+              <w:t>33</w:t>
+            </w:r>
+          </w:p>
+        </w:tc>
+      </w:tr>
+      <w:tr>
+        <w:tc>
+          <w:tcPr>
             <w:tcW w:w="8630" w:type="dxa"/>
             <w:gridSpan w:val="3"/>
-          </w:tcPr>
-          <w:p>
-            <w:pPr>
-              <w:bidi/>
-              <w:jc w:val="left"/>
+            <w:tcBorders>
+              <w:top w:val="single" w:sz="4" w:space="0" w:color="auto"/>
+              <w:left w:val="single" w:sz="4" w:space="0" w:color="auto"/>
+              <w:bottom w:val="single" w:sz="4" w:space="0" w:color="auto"/>
+              <w:right w:val="single" w:sz="4" w:space="0" w:color="auto"/>
+            </w:tcBorders>
+            <w:hideMark/>
+          </w:tcPr>
+          <w:p>
+            <w:pPr>
+              <w:bidi/>
+              <w:jc w:val="left"/>
+            </w:pPr>
+            <w:r>
+              <w:rPr>
+                <w:rtl/>
+              </w:rPr>
+              <w:t>טבלת מעקב</w:t>
+            </w:r>
+            <w:r>
               <w:rPr>
                 <w:rFonts w:hint="cs"/>
-                <w:rtl/>
-              </w:rPr>
-            </w:pPr>
-            <w:r>
-              <w:rPr>
-                <w:rFonts w:hint="cs"/>
-                <w:rtl/>
-              </w:rPr>
-              <w:t>טבלת מעקב</w:t>
-            </w:r>
-            <w:r>
+              </w:rPr>
               <w:t xml:space="preserve"> </w:t>
             </w:r>
             <w:r>
               <w:rPr>
-                <w:rFonts w:hint="cs"/>
                 <w:rtl/>
               </w:rPr>
               <w:t xml:space="preserve"> (אינטראקטיבי)</w:t>
@@ -662,23 +867,29 @@
         <w:tc>
           <w:tcPr>
             <w:tcW w:w="3919" w:type="dxa"/>
-          </w:tcPr>
-          <w:p>
-            <w:pPr>
-              <w:pStyle w:val="a3"/>
+            <w:tcBorders>
+              <w:top w:val="single" w:sz="4" w:space="0" w:color="auto"/>
+              <w:left w:val="single" w:sz="4" w:space="0" w:color="auto"/>
+              <w:bottom w:val="single" w:sz="4" w:space="0" w:color="auto"/>
+              <w:right w:val="single" w:sz="4" w:space="0" w:color="auto"/>
+            </w:tcBorders>
+            <w:hideMark/>
+          </w:tcPr>
+          <w:p>
+            <w:pPr>
+              <w:pStyle w:val="ListParagraph"/>
               <w:numPr>
                 <w:ilvl w:val="1"/>
-                <w:numId w:val="2"/>
+                <w:numId w:val="4"/>
               </w:numPr>
               <w:bidi/>
               <w:jc w:val="left"/>
               <w:rPr>
-                <w:rFonts w:hint="cs"/>
-              </w:rPr>
-            </w:pPr>
-            <w:r>
-              <w:rPr>
-                <w:rFonts w:hint="cs"/>
+                <w:rtl/>
+              </w:rPr>
+            </w:pPr>
+            <w:r>
+              <w:rPr>
                 <w:rtl/>
               </w:rPr>
               <w:t>מתחילה פשוט</w:t>
@@ -688,19 +899,21 @@
         <w:tc>
           <w:tcPr>
             <w:tcW w:w="2467" w:type="dxa"/>
-          </w:tcPr>
-          <w:p>
-            <w:pPr>
-              <w:bidi/>
-              <w:jc w:val="left"/>
-              <w:rPr>
-                <w:rFonts w:hint="cs"/>
-                <w:rtl/>
-              </w:rPr>
-            </w:pPr>
-            <w:r>
-              <w:rPr>
-                <w:rFonts w:hint="cs"/>
+            <w:tcBorders>
+              <w:top w:val="single" w:sz="4" w:space="0" w:color="auto"/>
+              <w:left w:val="single" w:sz="4" w:space="0" w:color="auto"/>
+              <w:bottom w:val="single" w:sz="4" w:space="0" w:color="auto"/>
+              <w:right w:val="single" w:sz="4" w:space="0" w:color="auto"/>
+            </w:tcBorders>
+            <w:hideMark/>
+          </w:tcPr>
+          <w:p>
+            <w:pPr>
+              <w:bidi/>
+              <w:jc w:val="left"/>
+            </w:pPr>
+            <w:r>
+              <w:rPr>
                 <w:rtl/>
               </w:rPr>
               <w:t>3</w:t>
@@ -710,16 +923,28 @@
         <w:tc>
           <w:tcPr>
             <w:tcW w:w="2244" w:type="dxa"/>
-          </w:tcPr>
-          <w:p>
-            <w:pPr>
-              <w:bidi/>
-              <w:jc w:val="left"/>
-              <w:rPr>
-                <w:rFonts w:hint="cs"/>
-                <w:rtl/>
-              </w:rPr>
-            </w:pPr>
+            <w:tcBorders>
+              <w:top w:val="single" w:sz="4" w:space="0" w:color="auto"/>
+              <w:left w:val="single" w:sz="4" w:space="0" w:color="auto"/>
+              <w:bottom w:val="single" w:sz="4" w:space="0" w:color="auto"/>
+              <w:right w:val="single" w:sz="4" w:space="0" w:color="auto"/>
+            </w:tcBorders>
+            <w:hideMark/>
+          </w:tcPr>
+          <w:p>
+            <w:pPr>
+              <w:bidi/>
+              <w:jc w:val="left"/>
+              <w:rPr>
+                <w:rtl/>
+              </w:rPr>
+            </w:pPr>
+            <w:r>
+              <w:rPr>
+                <w:rtl/>
+              </w:rPr>
+              <w:t>36</w:t>
+            </w:r>
           </w:p>
         </w:tc>
       </w:tr>
@@ -727,23 +952,29 @@
         <w:tc>
           <w:tcPr>
             <w:tcW w:w="3919" w:type="dxa"/>
-          </w:tcPr>
-          <w:p>
-            <w:pPr>
-              <w:pStyle w:val="a3"/>
+            <w:tcBorders>
+              <w:top w:val="single" w:sz="4" w:space="0" w:color="auto"/>
+              <w:left w:val="single" w:sz="4" w:space="0" w:color="auto"/>
+              <w:bottom w:val="single" w:sz="4" w:space="0" w:color="auto"/>
+              <w:right w:val="single" w:sz="4" w:space="0" w:color="auto"/>
+            </w:tcBorders>
+            <w:hideMark/>
+          </w:tcPr>
+          <w:p>
+            <w:pPr>
+              <w:pStyle w:val="ListParagraph"/>
               <w:numPr>
                 <w:ilvl w:val="1"/>
-                <w:numId w:val="2"/>
+                <w:numId w:val="4"/>
               </w:numPr>
               <w:bidi/>
               <w:jc w:val="left"/>
               <w:rPr>
-                <w:rFonts w:hint="cs"/>
-              </w:rPr>
-            </w:pPr>
-            <w:r>
-              <w:rPr>
-                <w:rFonts w:hint="cs"/>
+                <w:rtl/>
+              </w:rPr>
+            </w:pPr>
+            <w:r>
+              <w:rPr>
                 <w:rtl/>
               </w:rPr>
               <w:t>תנאים פשוטים</w:t>
@@ -753,38 +984,52 @@
         <w:tc>
           <w:tcPr>
             <w:tcW w:w="2467" w:type="dxa"/>
-          </w:tcPr>
-          <w:p>
-            <w:pPr>
-              <w:bidi/>
-              <w:jc w:val="left"/>
-              <w:rPr>
-                <w:rFonts w:hint="cs"/>
-                <w:rtl/>
-              </w:rPr>
-            </w:pPr>
-            <w:r>
-              <w:rPr>
-                <w:rFonts w:hint="cs"/>
-                <w:rtl/>
-              </w:rPr>
-              <w:t>5</w:t>
+            <w:tcBorders>
+              <w:top w:val="single" w:sz="4" w:space="0" w:color="auto"/>
+              <w:left w:val="single" w:sz="4" w:space="0" w:color="auto"/>
+              <w:bottom w:val="single" w:sz="4" w:space="0" w:color="auto"/>
+              <w:right w:val="single" w:sz="4" w:space="0" w:color="auto"/>
+            </w:tcBorders>
+            <w:hideMark/>
+          </w:tcPr>
+          <w:p>
+            <w:pPr>
+              <w:bidi/>
+              <w:jc w:val="left"/>
+            </w:pPr>
+            <w:r>
+              <w:rPr>
+                <w:rtl/>
+              </w:rPr>
+              <w:t>3</w:t>
             </w:r>
           </w:p>
         </w:tc>
         <w:tc>
           <w:tcPr>
             <w:tcW w:w="2244" w:type="dxa"/>
-          </w:tcPr>
-          <w:p>
-            <w:pPr>
-              <w:bidi/>
-              <w:jc w:val="left"/>
-              <w:rPr>
-                <w:rFonts w:hint="cs"/>
-                <w:rtl/>
-              </w:rPr>
-            </w:pPr>
+            <w:tcBorders>
+              <w:top w:val="single" w:sz="4" w:space="0" w:color="auto"/>
+              <w:left w:val="single" w:sz="4" w:space="0" w:color="auto"/>
+              <w:bottom w:val="single" w:sz="4" w:space="0" w:color="auto"/>
+              <w:right w:val="single" w:sz="4" w:space="0" w:color="auto"/>
+            </w:tcBorders>
+            <w:hideMark/>
+          </w:tcPr>
+          <w:p>
+            <w:pPr>
+              <w:bidi/>
+              <w:jc w:val="left"/>
+              <w:rPr>
+                <w:rtl/>
+              </w:rPr>
+            </w:pPr>
+            <w:r>
+              <w:rPr>
+                <w:rtl/>
+              </w:rPr>
+              <w:t>39</w:t>
+            </w:r>
           </w:p>
         </w:tc>
       </w:tr>
@@ -792,61 +1037,84 @@
         <w:tc>
           <w:tcPr>
             <w:tcW w:w="3919" w:type="dxa"/>
-          </w:tcPr>
-          <w:p>
-            <w:pPr>
-              <w:pStyle w:val="a3"/>
+            <w:tcBorders>
+              <w:top w:val="single" w:sz="4" w:space="0" w:color="auto"/>
+              <w:left w:val="single" w:sz="4" w:space="0" w:color="auto"/>
+              <w:bottom w:val="single" w:sz="4" w:space="0" w:color="auto"/>
+              <w:right w:val="single" w:sz="4" w:space="0" w:color="auto"/>
+            </w:tcBorders>
+            <w:hideMark/>
+          </w:tcPr>
+          <w:p>
+            <w:pPr>
+              <w:pStyle w:val="ListParagraph"/>
               <w:numPr>
                 <w:ilvl w:val="1"/>
-                <w:numId w:val="2"/>
+                <w:numId w:val="4"/>
               </w:numPr>
               <w:bidi/>
               <w:jc w:val="left"/>
-            </w:pPr>
-            <w:r>
-              <w:rPr>
-                <w:rFonts w:hint="cs"/>
-                <w:rtl/>
-              </w:rPr>
-              <w:t>תנאים מורכבים</w:t>
+              <w:rPr>
+                <w:rtl/>
+              </w:rPr>
+            </w:pPr>
+            <w:r>
+              <w:rPr>
+                <w:rtl/>
+              </w:rPr>
+              <w:t>לולאות</w:t>
             </w:r>
           </w:p>
         </w:tc>
         <w:tc>
           <w:tcPr>
             <w:tcW w:w="2467" w:type="dxa"/>
-          </w:tcPr>
-          <w:p>
-            <w:pPr>
-              <w:bidi/>
-              <w:jc w:val="left"/>
-              <w:rPr>
-                <w:rFonts w:hint="cs"/>
-                <w:rtl/>
-              </w:rPr>
-            </w:pPr>
-            <w:r>
-              <w:rPr>
-                <w:rFonts w:hint="cs"/>
-                <w:rtl/>
-              </w:rPr>
-              <w:t>7</w:t>
+            <w:tcBorders>
+              <w:top w:val="single" w:sz="4" w:space="0" w:color="auto"/>
+              <w:left w:val="single" w:sz="4" w:space="0" w:color="auto"/>
+              <w:bottom w:val="single" w:sz="4" w:space="0" w:color="auto"/>
+              <w:right w:val="single" w:sz="4" w:space="0" w:color="auto"/>
+            </w:tcBorders>
+            <w:hideMark/>
+          </w:tcPr>
+          <w:p>
+            <w:pPr>
+              <w:bidi/>
+              <w:jc w:val="left"/>
+            </w:pPr>
+            <w:r>
+              <w:rPr>
+                <w:rtl/>
+              </w:rPr>
+              <w:t>4</w:t>
             </w:r>
           </w:p>
         </w:tc>
         <w:tc>
           <w:tcPr>
             <w:tcW w:w="2244" w:type="dxa"/>
-          </w:tcPr>
-          <w:p>
-            <w:pPr>
-              <w:bidi/>
-              <w:jc w:val="left"/>
-              <w:rPr>
-                <w:rFonts w:hint="cs"/>
-                <w:rtl/>
-              </w:rPr>
-            </w:pPr>
+            <w:tcBorders>
+              <w:top w:val="single" w:sz="4" w:space="0" w:color="auto"/>
+              <w:left w:val="single" w:sz="4" w:space="0" w:color="auto"/>
+              <w:bottom w:val="single" w:sz="4" w:space="0" w:color="auto"/>
+              <w:right w:val="single" w:sz="4" w:space="0" w:color="auto"/>
+            </w:tcBorders>
+            <w:hideMark/>
+          </w:tcPr>
+          <w:p>
+            <w:pPr>
+              <w:bidi/>
+              <w:jc w:val="left"/>
+              <w:rPr>
+                <w:rtl/>
+              </w:rPr>
+            </w:pPr>
+            <w:r>
+              <w:rPr>
+                <w:rtl/>
+              </w:rPr>
+              <w:t>43</w:t>
+            </w:r>
           </w:p>
         </w:tc>
       </w:tr>
@@ -854,64 +1122,80 @@
         <w:tc>
           <w:tcPr>
             <w:tcW w:w="3919" w:type="dxa"/>
-          </w:tcPr>
-          <w:p>
-            <w:pPr>
-              <w:pStyle w:val="a3"/>
+            <w:tcBorders>
+              <w:top w:val="single" w:sz="4" w:space="0" w:color="auto"/>
+              <w:left w:val="single" w:sz="4" w:space="0" w:color="auto"/>
+              <w:bottom w:val="single" w:sz="4" w:space="0" w:color="auto"/>
+              <w:right w:val="single" w:sz="4" w:space="0" w:color="auto"/>
+            </w:tcBorders>
+            <w:hideMark/>
+          </w:tcPr>
+          <w:p>
+            <w:pPr>
+              <w:pStyle w:val="ListParagraph"/>
               <w:numPr>
                 <w:ilvl w:val="1"/>
-                <w:numId w:val="2"/>
+                <w:numId w:val="4"/>
               </w:numPr>
               <w:bidi/>
               <w:jc w:val="left"/>
-            </w:pPr>
-            <w:r>
-              <w:rPr>
-                <w:rFonts w:hint="cs"/>
-                <w:rtl/>
-              </w:rPr>
-              <w:t>לולאות ולעוף על זה</w:t>
+              <w:rPr>
+                <w:rtl/>
+              </w:rPr>
+            </w:pPr>
+            <w:r>
+              <w:rPr>
+                <w:rtl/>
+              </w:rPr>
+              <w:t>תנאים מורכבים ולעוף על זה</w:t>
             </w:r>
           </w:p>
         </w:tc>
         <w:tc>
           <w:tcPr>
             <w:tcW w:w="2467" w:type="dxa"/>
-          </w:tcPr>
-          <w:p>
-            <w:pPr>
-              <w:bidi/>
-              <w:jc w:val="left"/>
-              <w:rPr>
-                <w:rFonts w:hint="cs"/>
-                <w:rtl/>
-              </w:rPr>
-            </w:pPr>
-            <w:r>
-              <w:rPr>
-                <w:rFonts w:hint="cs"/>
-                <w:rtl/>
-              </w:rPr>
-              <w:t>10</w:t>
+            <w:tcBorders>
+              <w:top w:val="single" w:sz="4" w:space="0" w:color="auto"/>
+              <w:left w:val="single" w:sz="4" w:space="0" w:color="auto"/>
+              <w:bottom w:val="single" w:sz="4" w:space="0" w:color="auto"/>
+              <w:right w:val="single" w:sz="4" w:space="0" w:color="auto"/>
+            </w:tcBorders>
+            <w:hideMark/>
+          </w:tcPr>
+          <w:p>
+            <w:pPr>
+              <w:bidi/>
+              <w:jc w:val="left"/>
+            </w:pPr>
+            <w:r>
+              <w:rPr>
+                <w:rtl/>
+              </w:rPr>
+              <w:t>7</w:t>
             </w:r>
           </w:p>
         </w:tc>
         <w:tc>
           <w:tcPr>
             <w:tcW w:w="2244" w:type="dxa"/>
-          </w:tcPr>
-          <w:p>
-            <w:pPr>
-              <w:bidi/>
-              <w:jc w:val="left"/>
-              <w:rPr>
-                <w:rFonts w:hint="cs"/>
-                <w:rtl/>
-              </w:rPr>
-            </w:pPr>
-            <w:r>
-              <w:rPr>
-                <w:rFonts w:hint="cs"/>
+            <w:tcBorders>
+              <w:top w:val="single" w:sz="4" w:space="0" w:color="auto"/>
+              <w:left w:val="single" w:sz="4" w:space="0" w:color="auto"/>
+              <w:bottom w:val="single" w:sz="4" w:space="0" w:color="auto"/>
+              <w:right w:val="single" w:sz="4" w:space="0" w:color="auto"/>
+            </w:tcBorders>
+            <w:hideMark/>
+          </w:tcPr>
+          <w:p>
+            <w:pPr>
+              <w:bidi/>
+              <w:jc w:val="left"/>
+              <w:rPr>
+                <w:rtl/>
+              </w:rPr>
+            </w:pPr>
+            <w:r>
+              <w:rPr>
                 <w:rtl/>
               </w:rPr>
               <w:t>50</w:t>
@@ -923,20 +1207,29 @@
         <w:tc>
           <w:tcPr>
             <w:tcW w:w="3919" w:type="dxa"/>
-          </w:tcPr>
-          <w:p>
-            <w:pPr>
-              <w:pStyle w:val="a3"/>
+            <w:tcBorders>
+              <w:top w:val="single" w:sz="4" w:space="0" w:color="auto"/>
+              <w:left w:val="single" w:sz="4" w:space="0" w:color="auto"/>
+              <w:bottom w:val="single" w:sz="4" w:space="0" w:color="auto"/>
+              <w:right w:val="single" w:sz="4" w:space="0" w:color="auto"/>
+            </w:tcBorders>
+            <w:hideMark/>
+          </w:tcPr>
+          <w:p>
+            <w:pPr>
+              <w:pStyle w:val="ListParagraph"/>
               <w:numPr>
                 <w:ilvl w:val="0"/>
-                <w:numId w:val="2"/>
+                <w:numId w:val="4"/>
               </w:numPr>
               <w:bidi/>
               <w:jc w:val="left"/>
-            </w:pPr>
-            <w:r>
-              <w:rPr>
-                <w:rFonts w:hint="cs"/>
+              <w:rPr>
+                <w:rtl/>
+              </w:rPr>
+            </w:pPr>
+            <w:r>
+              <w:rPr>
                 <w:rtl/>
               </w:rPr>
               <w:t xml:space="preserve">דוגמה </w:t>
@@ -944,7 +1237,6 @@
             <w:proofErr w:type="spellStart"/>
             <w:r>
               <w:rPr>
-                <w:rFonts w:hint="cs"/>
                 <w:rtl/>
               </w:rPr>
               <w:t>לאיך</w:t>
@@ -952,41 +1244,23 @@
             <w:proofErr w:type="spellEnd"/>
             <w:r>
               <w:rPr>
-                <w:rFonts w:hint="cs"/>
-                <w:rtl/>
-              </w:rPr>
-              <w:t xml:space="preserve"> לא כותבים קוד </w:t>
-            </w:r>
-            <w:r>
-              <w:rPr>
-                <w:rtl/>
-              </w:rPr>
-              <w:t>–</w:t>
-            </w:r>
-            <w:r>
-              <w:rPr>
-                <w:rFonts w:hint="cs"/>
-                <w:rtl/>
-              </w:rPr>
-              <w:t xml:space="preserve"> ואיך כן.</w:t>
-            </w:r>
-          </w:p>
-          <w:p>
-            <w:pPr>
-              <w:pStyle w:val="a3"/>
+                <w:rtl/>
+              </w:rPr>
+              <w:t xml:space="preserve"> לא כותבים קוד – ואיך כן.</w:t>
+            </w:r>
+          </w:p>
+          <w:p>
+            <w:pPr>
+              <w:pStyle w:val="ListParagraph"/>
               <w:numPr>
                 <w:ilvl w:val="1"/>
-                <w:numId w:val="2"/>
+                <w:numId w:val="4"/>
               </w:numPr>
               <w:bidi/>
               <w:jc w:val="left"/>
-              <w:rPr>
-                <w:rFonts w:hint="cs"/>
-              </w:rPr>
-            </w:pPr>
-            <w:r>
-              <w:rPr>
-                <w:rFonts w:hint="cs"/>
+            </w:pPr>
+            <w:r>
+              <w:rPr>
                 <w:rtl/>
               </w:rPr>
               <w:t>מעברי שורה</w:t>
@@ -994,21 +1268,17 @@
           </w:p>
           <w:p>
             <w:pPr>
-              <w:pStyle w:val="a3"/>
+              <w:pStyle w:val="ListParagraph"/>
               <w:numPr>
                 <w:ilvl w:val="1"/>
-                <w:numId w:val="2"/>
+                <w:numId w:val="4"/>
               </w:numPr>
               <w:bidi/>
               <w:jc w:val="left"/>
-              <w:rPr>
-                <w:rFonts w:hint="cs"/>
-              </w:rPr>
             </w:pPr>
             <w:proofErr w:type="spellStart"/>
             <w:r>
               <w:rPr>
-                <w:rFonts w:hint="cs"/>
                 <w:rtl/>
               </w:rPr>
               <w:t>אינדנטציה</w:t>
@@ -1017,20 +1287,16 @@
           </w:p>
           <w:p>
             <w:pPr>
-              <w:pStyle w:val="a3"/>
+              <w:pStyle w:val="ListParagraph"/>
               <w:numPr>
                 <w:ilvl w:val="1"/>
-                <w:numId w:val="2"/>
+                <w:numId w:val="4"/>
               </w:numPr>
               <w:bidi/>
               <w:jc w:val="left"/>
-              <w:rPr>
-                <w:rFonts w:hint="cs"/>
-              </w:rPr>
-            </w:pPr>
-            <w:r>
-              <w:rPr>
-                <w:rFonts w:hint="cs"/>
+            </w:pPr>
+            <w:r>
+              <w:rPr>
                 <w:rtl/>
               </w:rPr>
               <w:t>שמות משתנים</w:t>
@@ -1038,21 +1304,17 @@
           </w:p>
           <w:p>
             <w:pPr>
-              <w:pStyle w:val="a3"/>
+              <w:pStyle w:val="ListParagraph"/>
               <w:numPr>
                 <w:ilvl w:val="1"/>
-                <w:numId w:val="2"/>
+                <w:numId w:val="4"/>
               </w:numPr>
               <w:bidi/>
               <w:jc w:val="left"/>
-              <w:rPr>
-                <w:rFonts w:hint="cs"/>
-              </w:rPr>
             </w:pPr>
             <w:proofErr w:type="spellStart"/>
             <w:r>
               <w:rPr>
-                <w:rFonts w:hint="cs"/>
                 <w:rtl/>
               </w:rPr>
               <w:t>מסולסליים</w:t>
@@ -1061,25 +1323,24 @@
           </w:p>
           <w:p>
             <w:pPr>
-              <w:pStyle w:val="a3"/>
+              <w:pStyle w:val="ListParagraph"/>
               <w:numPr>
                 <w:ilvl w:val="1"/>
-                <w:numId w:val="2"/>
+                <w:numId w:val="4"/>
               </w:numPr>
               <w:bidi/>
               <w:jc w:val="left"/>
             </w:pPr>
             <w:r>
               <w:rPr>
-                <w:rFonts w:hint="cs"/>
-                <w:rtl/>
-              </w:rPr>
+                <w:rtl/>
+              </w:rPr>
+              <w:lastRenderedPageBreak/>
               <w:t xml:space="preserve">רווחים של </w:t>
             </w:r>
             <w:proofErr w:type="spellStart"/>
             <w:r>
               <w:rPr>
-                <w:rFonts w:hint="cs"/>
                 <w:rtl/>
               </w:rPr>
               <w:t>סוגריימים</w:t>
@@ -1087,7 +1348,6 @@
             <w:proofErr w:type="spellEnd"/>
             <w:r>
               <w:rPr>
-                <w:rFonts w:hint="cs"/>
                 <w:rtl/>
               </w:rPr>
               <w:t>??</w:t>
@@ -1097,21 +1357,24 @@
         <w:tc>
           <w:tcPr>
             <w:tcW w:w="2467" w:type="dxa"/>
-          </w:tcPr>
-          <w:p>
-            <w:pPr>
-              <w:bidi/>
-              <w:jc w:val="left"/>
-              <w:rPr>
-                <w:rFonts w:hint="cs"/>
-                <w:rtl/>
-              </w:rPr>
-            </w:pPr>
-            <w:r>
-              <w:rPr>
-                <w:rFonts w:hint="cs"/>
-                <w:rtl/>
-              </w:rPr>
+            <w:tcBorders>
+              <w:top w:val="single" w:sz="4" w:space="0" w:color="auto"/>
+              <w:left w:val="single" w:sz="4" w:space="0" w:color="auto"/>
+              <w:bottom w:val="single" w:sz="4" w:space="0" w:color="auto"/>
+              <w:right w:val="single" w:sz="4" w:space="0" w:color="auto"/>
+            </w:tcBorders>
+            <w:hideMark/>
+          </w:tcPr>
+          <w:p>
+            <w:pPr>
+              <w:bidi/>
+              <w:jc w:val="left"/>
+            </w:pPr>
+            <w:r>
+              <w:rPr>
+                <w:rtl/>
+              </w:rPr>
+              <w:lastRenderedPageBreak/>
               <w:t>10</w:t>
             </w:r>
           </w:p>
@@ -1119,19 +1382,24 @@
         <w:tc>
           <w:tcPr>
             <w:tcW w:w="2244" w:type="dxa"/>
-          </w:tcPr>
-          <w:p>
-            <w:pPr>
-              <w:bidi/>
-              <w:jc w:val="left"/>
-              <w:rPr>
-                <w:rFonts w:hint="cs"/>
-                <w:rtl/>
-              </w:rPr>
-            </w:pPr>
-            <w:r>
-              <w:rPr>
-                <w:rFonts w:hint="cs"/>
+            <w:tcBorders>
+              <w:top w:val="single" w:sz="4" w:space="0" w:color="auto"/>
+              <w:left w:val="single" w:sz="4" w:space="0" w:color="auto"/>
+              <w:bottom w:val="single" w:sz="4" w:space="0" w:color="auto"/>
+              <w:right w:val="single" w:sz="4" w:space="0" w:color="auto"/>
+            </w:tcBorders>
+            <w:hideMark/>
+          </w:tcPr>
+          <w:p>
+            <w:pPr>
+              <w:bidi/>
+              <w:jc w:val="left"/>
+              <w:rPr>
+                <w:rtl/>
+              </w:rPr>
+            </w:pPr>
+            <w:r>
+              <w:rPr>
                 <w:rtl/>
               </w:rPr>
               <w:t>60</w:t>
@@ -1143,58 +1411,62 @@
         <w:tc>
           <w:tcPr>
             <w:tcW w:w="3919" w:type="dxa"/>
-          </w:tcPr>
-          <w:p>
-            <w:pPr>
-              <w:pStyle w:val="a3"/>
+            <w:tcBorders>
+              <w:top w:val="single" w:sz="4" w:space="0" w:color="auto"/>
+              <w:left w:val="single" w:sz="4" w:space="0" w:color="auto"/>
+              <w:bottom w:val="single" w:sz="4" w:space="0" w:color="auto"/>
+              <w:right w:val="single" w:sz="4" w:space="0" w:color="auto"/>
+            </w:tcBorders>
+            <w:hideMark/>
+          </w:tcPr>
+          <w:p>
+            <w:pPr>
+              <w:pStyle w:val="ListParagraph"/>
               <w:numPr>
                 <w:ilvl w:val="0"/>
-                <w:numId w:val="2"/>
+                <w:numId w:val="4"/>
               </w:numPr>
               <w:bidi/>
               <w:jc w:val="left"/>
+              <w:rPr>
+                <w:rtl/>
+              </w:rPr>
             </w:pPr>
             <w:proofErr w:type="spellStart"/>
             <w:r>
               <w:rPr>
-                <w:rFonts w:hint="cs"/>
-                <w:rtl/>
-              </w:rPr>
+                <w:rtl/>
+              </w:rPr>
+              <w:lastRenderedPageBreak/>
               <w:t>פיסטונים</w:t>
             </w:r>
             <w:proofErr w:type="spellEnd"/>
             <w:r>
               <w:rPr>
-                <w:rFonts w:hint="cs"/>
-                <w:rtl/>
-              </w:rPr>
-              <w:t xml:space="preserve"> ותרגיל</w:t>
-            </w:r>
-            <w:r>
-              <w:rPr>
-                <w:rFonts w:hint="cs"/>
-                <w:rtl/>
-              </w:rPr>
-              <w:t xml:space="preserve"> (כולל גם קצת באפר!)</w:t>
+                <w:rtl/>
+              </w:rPr>
+              <w:t xml:space="preserve"> ותרגיל (כולל גם קצת באפר!)</w:t>
             </w:r>
           </w:p>
         </w:tc>
         <w:tc>
           <w:tcPr>
             <w:tcW w:w="2467" w:type="dxa"/>
-          </w:tcPr>
-          <w:p>
-            <w:pPr>
-              <w:bidi/>
-              <w:jc w:val="left"/>
-              <w:rPr>
-                <w:rFonts w:hint="cs"/>
-                <w:rtl/>
-              </w:rPr>
-            </w:pPr>
-            <w:r>
-              <w:rPr>
-                <w:rFonts w:hint="cs"/>
+            <w:tcBorders>
+              <w:top w:val="single" w:sz="4" w:space="0" w:color="auto"/>
+              <w:left w:val="single" w:sz="4" w:space="0" w:color="auto"/>
+              <w:bottom w:val="single" w:sz="4" w:space="0" w:color="auto"/>
+              <w:right w:val="single" w:sz="4" w:space="0" w:color="auto"/>
+            </w:tcBorders>
+            <w:hideMark/>
+          </w:tcPr>
+          <w:p>
+            <w:pPr>
+              <w:bidi/>
+              <w:jc w:val="left"/>
+            </w:pPr>
+            <w:r>
+              <w:rPr>
                 <w:rtl/>
               </w:rPr>
               <w:t>30</w:t>
@@ -1204,19 +1476,24 @@
         <w:tc>
           <w:tcPr>
             <w:tcW w:w="2244" w:type="dxa"/>
-          </w:tcPr>
-          <w:p>
-            <w:pPr>
-              <w:bidi/>
-              <w:jc w:val="left"/>
-              <w:rPr>
-                <w:rFonts w:hint="cs"/>
-                <w:rtl/>
-              </w:rPr>
-            </w:pPr>
-            <w:r>
-              <w:rPr>
-                <w:rFonts w:hint="cs"/>
+            <w:tcBorders>
+              <w:top w:val="single" w:sz="4" w:space="0" w:color="auto"/>
+              <w:left w:val="single" w:sz="4" w:space="0" w:color="auto"/>
+              <w:bottom w:val="single" w:sz="4" w:space="0" w:color="auto"/>
+              <w:right w:val="single" w:sz="4" w:space="0" w:color="auto"/>
+            </w:tcBorders>
+            <w:hideMark/>
+          </w:tcPr>
+          <w:p>
+            <w:pPr>
+              <w:bidi/>
+              <w:jc w:val="left"/>
+              <w:rPr>
+                <w:rtl/>
+              </w:rPr>
+            </w:pPr>
+            <w:r>
+              <w:rPr>
                 <w:rtl/>
               </w:rPr>
               <w:t>90</w:t>
@@ -1233,6 +1510,16 @@
           <w:rtl/>
         </w:rPr>
       </w:pPr>
+    </w:p>
+    <w:p>
+      <w:pPr>
+        <w:rPr>
+          <w:szCs w:val="22"/>
+          <w:rtl/>
+        </w:rPr>
+      </w:pPr>
+      <w:bookmarkStart w:id="0" w:name="_GoBack"/>
+      <w:bookmarkEnd w:id="0"/>
     </w:p>
     <w:sectPr>
       <w:pgSz w:w="12240" w:h="15840"/>
@@ -1245,8 +1532,8 @@
 </file>
 
 <file path=word/numbering.xml><?xml version="1.0" encoding="utf-8"?>
-<w:numbering xmlns:wpc="http://schemas.microsoft.com/office/word/2010/wordprocessingCanvas" xmlns:mc="http://schemas.openxmlformats.org/markup-compatibility/2006" xmlns:o="urn:schemas-microsoft-com:office:office" xmlns:r="http://schemas.openxmlformats.org/officeDocument/2006/relationships" xmlns:m="http://schemas.openxmlformats.org/officeDocument/2006/math" xmlns:v="urn:schemas-microsoft-com:vml" xmlns:wp14="http://schemas.microsoft.com/office/word/2010/wordprocessingDrawing" xmlns:wp="http://schemas.openxmlformats.org/drawingml/2006/wordprocessingDrawing" xmlns:w10="urn:schemas-microsoft-com:office:word" xmlns:w="http://schemas.openxmlformats.org/wordprocessingml/2006/main" xmlns:w14="http://schemas.microsoft.com/office/word/2010/wordml" xmlns:w15="http://schemas.microsoft.com/office/word/2012/wordml" xmlns:wpg="http://schemas.microsoft.com/office/word/2010/wordprocessingGroup" xmlns:wpi="http://schemas.microsoft.com/office/word/2010/wordprocessingInk" xmlns:wne="http://schemas.microsoft.com/office/word/2006/wordml" xmlns:wps="http://schemas.microsoft.com/office/word/2010/wordprocessingShape" mc:Ignorable="w14 w15 wp14">
-  <w:abstractNum w:abstractNumId="0">
+<w:numbering xmlns:wpc="http://schemas.microsoft.com/office/word/2010/wordprocessingCanvas" xmlns:cx="http://schemas.microsoft.com/office/drawing/2014/chartex" xmlns:cx1="http://schemas.microsoft.com/office/drawing/2015/9/8/chartex" xmlns:mc="http://schemas.openxmlformats.org/markup-compatibility/2006" xmlns:o="urn:schemas-microsoft-com:office:office" xmlns:r="http://schemas.openxmlformats.org/officeDocument/2006/relationships" xmlns:m="http://schemas.openxmlformats.org/officeDocument/2006/math" xmlns:v="urn:schemas-microsoft-com:vml" xmlns:wp14="http://schemas.microsoft.com/office/word/2010/wordprocessingDrawing" xmlns:wp="http://schemas.openxmlformats.org/drawingml/2006/wordprocessingDrawing" xmlns:w10="urn:schemas-microsoft-com:office:word" xmlns:w="http://schemas.openxmlformats.org/wordprocessingml/2006/main" xmlns:w14="http://schemas.microsoft.com/office/word/2010/wordml" xmlns:w15="http://schemas.microsoft.com/office/word/2012/wordml" xmlns:w16se="http://schemas.microsoft.com/office/word/2015/wordml/symex" xmlns:wpg="http://schemas.microsoft.com/office/word/2010/wordprocessingGroup" xmlns:wpi="http://schemas.microsoft.com/office/word/2010/wordprocessingInk" xmlns:wne="http://schemas.microsoft.com/office/word/2006/wordml" xmlns:wps="http://schemas.microsoft.com/office/word/2010/wordprocessingShape" mc:Ignorable="w14 w15 w16se wp14">
+  <w:abstractNum w:abstractNumId="0" w15:restartNumberingAfterBreak="0">
     <w:nsid w:val="4FB507B1"/>
     <w:multiLevelType w:val="hybridMultilevel"/>
     <w:tmpl w:val="31585B06"/>
@@ -1335,7 +1622,7 @@
       </w:pPr>
     </w:lvl>
   </w:abstractNum>
-  <w:abstractNum w:abstractNumId="1">
+  <w:abstractNum w:abstractNumId="1" w15:restartNumberingAfterBreak="0">
     <w:nsid w:val="6AA32F17"/>
     <w:multiLevelType w:val="hybridMultilevel"/>
     <w:tmpl w:val="EDE4D5F2"/>
@@ -1454,11 +1741,53 @@
   <w:num w:numId="2">
     <w:abstractNumId w:val="1"/>
   </w:num>
+  <w:num w:numId="3">
+    <w:abstractNumId w:val="0"/>
+    <w:lvlOverride w:ilvl="0">
+      <w:startOverride w:val="1"/>
+    </w:lvlOverride>
+    <w:lvlOverride w:ilvl="1">
+      <w:startOverride w:val="1"/>
+    </w:lvlOverride>
+    <w:lvlOverride w:ilvl="2">
+      <w:startOverride w:val="1"/>
+    </w:lvlOverride>
+    <w:lvlOverride w:ilvl="3">
+      <w:startOverride w:val="1"/>
+    </w:lvlOverride>
+    <w:lvlOverride w:ilvl="4">
+      <w:startOverride w:val="1"/>
+    </w:lvlOverride>
+    <w:lvlOverride w:ilvl="5">
+      <w:startOverride w:val="1"/>
+    </w:lvlOverride>
+    <w:lvlOverride w:ilvl="6">
+      <w:startOverride w:val="1"/>
+    </w:lvlOverride>
+    <w:lvlOverride w:ilvl="7">
+      <w:startOverride w:val="1"/>
+    </w:lvlOverride>
+    <w:lvlOverride w:ilvl="8">
+      <w:startOverride w:val="1"/>
+    </w:lvlOverride>
+  </w:num>
+  <w:num w:numId="4">
+    <w:abstractNumId w:val="1"/>
+    <w:lvlOverride w:ilvl="0"/>
+    <w:lvlOverride w:ilvl="1"/>
+    <w:lvlOverride w:ilvl="2"/>
+    <w:lvlOverride w:ilvl="3"/>
+    <w:lvlOverride w:ilvl="4"/>
+    <w:lvlOverride w:ilvl="5"/>
+    <w:lvlOverride w:ilvl="6"/>
+    <w:lvlOverride w:ilvl="7"/>
+    <w:lvlOverride w:ilvl="8"/>
+  </w:num>
 </w:numbering>
 </file>
 
 <file path=word/styles.xml><?xml version="1.0" encoding="utf-8"?>
-<w:styles xmlns:mc="http://schemas.openxmlformats.org/markup-compatibility/2006" xmlns:r="http://schemas.openxmlformats.org/officeDocument/2006/relationships" xmlns:w="http://schemas.openxmlformats.org/wordprocessingml/2006/main" xmlns:w14="http://schemas.microsoft.com/office/word/2010/wordml" xmlns:w15="http://schemas.microsoft.com/office/word/2012/wordml" mc:Ignorable="w14 w15">
+<w:styles xmlns:mc="http://schemas.openxmlformats.org/markup-compatibility/2006" xmlns:r="http://schemas.openxmlformats.org/officeDocument/2006/relationships" xmlns:w="http://schemas.openxmlformats.org/wordprocessingml/2006/main" xmlns:w14="http://schemas.microsoft.com/office/word/2010/wordml" xmlns:w15="http://schemas.microsoft.com/office/word/2012/wordml" xmlns:w16se="http://schemas.microsoft.com/office/word/2015/wordml/symex" mc:Ignorable="w14 w15 w16se">
   <w:docDefaults>
     <w:rPrDefault>
       <w:rPr>
@@ -1847,7 +2176,7 @@
     <w:lsdException w:name="List Table 6 Colorful Accent 6" w:uiPriority="51"/>
     <w:lsdException w:name="List Table 7 Colorful Accent 6" w:uiPriority="52"/>
   </w:latentStyles>
-  <w:style w:type="paragraph" w:default="1" w:styleId="a">
+  <w:style w:type="paragraph" w:default="1" w:styleId="Normal">
     <w:name w:val="Normal"/>
     <w:qFormat/>
     <w:rsid w:val="00F010A2"/>
@@ -1860,13 +2189,13 @@
       <w:szCs w:val="24"/>
     </w:rPr>
   </w:style>
-  <w:style w:type="character" w:default="1" w:styleId="a0">
+  <w:style w:type="character" w:default="1" w:styleId="DefaultParagraphFont">
     <w:name w:val="Default Paragraph Font"/>
     <w:uiPriority w:val="1"/>
     <w:semiHidden/>
     <w:unhideWhenUsed/>
   </w:style>
-  <w:style w:type="table" w:default="1" w:styleId="a1">
+  <w:style w:type="table" w:default="1" w:styleId="TableNormal">
     <w:name w:val="Normal Table"/>
     <w:uiPriority w:val="99"/>
     <w:semiHidden/>
@@ -1881,15 +2210,15 @@
       </w:tblCellMar>
     </w:tblPr>
   </w:style>
-  <w:style w:type="numbering" w:default="1" w:styleId="a2">
+  <w:style w:type="numbering" w:default="1" w:styleId="NoList">
     <w:name w:val="No List"/>
     <w:uiPriority w:val="99"/>
     <w:semiHidden/>
     <w:unhideWhenUsed/>
   </w:style>
-  <w:style w:type="paragraph" w:styleId="a3">
+  <w:style w:type="paragraph" w:styleId="ListParagraph">
     <w:name w:val="List Paragraph"/>
-    <w:basedOn w:val="a"/>
+    <w:basedOn w:val="Normal"/>
     <w:uiPriority w:val="34"/>
     <w:qFormat/>
     <w:rsid w:val="00C57A2D"/>
@@ -1898,16 +2227,15 @@
       <w:contextualSpacing/>
     </w:pPr>
   </w:style>
-  <w:style w:type="table" w:styleId="a4">
+  <w:style w:type="table" w:styleId="TableGrid">
     <w:name w:val="Table Grid"/>
-    <w:basedOn w:val="a1"/>
+    <w:basedOn w:val="TableNormal"/>
     <w:uiPriority w:val="39"/>
     <w:rsid w:val="000F23AB"/>
     <w:pPr>
       <w:spacing w:after="0" w:line="240" w:lineRule="auto"/>
     </w:pPr>
     <w:tblPr>
-      <w:tblInd w:w="0" w:type="dxa"/>
       <w:tblBorders>
         <w:top w:val="single" w:sz="4" w:space="0" w:color="auto"/>
         <w:left w:val="single" w:sz="4" w:space="0" w:color="auto"/>
@@ -1916,12 +2244,6 @@
         <w:insideH w:val="single" w:sz="4" w:space="0" w:color="auto"/>
         <w:insideV w:val="single" w:sz="4" w:space="0" w:color="auto"/>
       </w:tblBorders>
-      <w:tblCellMar>
-        <w:top w:w="0" w:type="dxa"/>
-        <w:left w:w="108" w:type="dxa"/>
-        <w:bottom w:w="0" w:type="dxa"/>
-        <w:right w:w="108" w:type="dxa"/>
-      </w:tblCellMar>
     </w:tblPr>
   </w:style>
 </w:styles>

</xml_diff>